<commit_message>
final commit before presentation
</commit_message>
<xml_diff>
--- a/Project1_Risk_Assessment.docx
+++ b/Project1_Risk_Assessment.docx
@@ -276,7 +276,21 @@
                 <w:sz w:val="20"/>
                 <w:szCs w:val="20"/>
               </w:rPr>
-              <w:t>Use stronger passwords and usernames than just “admin” or “root”, and keep them regularly updated.</w:t>
+              <w:t>Use stronger passwords and usernames than just “admin” or “root</w:t>
+            </w:r>
+            <w:r>
+              <w:rPr>
+                <w:sz w:val="20"/>
+                <w:szCs w:val="20"/>
+              </w:rPr>
+              <w:t>” and</w:t>
+            </w:r>
+            <w:r>
+              <w:rPr>
+                <w:sz w:val="20"/>
+                <w:szCs w:val="20"/>
+              </w:rPr>
+              <w:t xml:space="preserve"> keep them regularly updated.</w:t>
             </w:r>
           </w:p>
         </w:tc>
@@ -407,15 +421,13 @@
               </w:rPr>
               <w:t xml:space="preserve">The </w:t>
             </w:r>
-            <w:proofErr w:type="spellStart"/>
-            <w:r>
-              <w:rPr>
-                <w:sz w:val="20"/>
-                <w:szCs w:val="20"/>
-              </w:rPr>
-              <w:t>WiFi</w:t>
-            </w:r>
-            <w:proofErr w:type="spellEnd"/>
+            <w:r>
+              <w:rPr>
+                <w:sz w:val="20"/>
+                <w:szCs w:val="20"/>
+              </w:rPr>
+              <w:t>Wi-Fi</w:t>
+            </w:r>
             <w:r>
               <w:rPr>
                 <w:sz w:val="20"/>
@@ -443,15 +455,20 @@
               </w:rPr>
               <w:t xml:space="preserve">Save all files/folders as often as possible to ensure that if the </w:t>
             </w:r>
-            <w:proofErr w:type="spellStart"/>
-            <w:r>
-              <w:rPr>
-                <w:sz w:val="20"/>
-                <w:szCs w:val="20"/>
-              </w:rPr>
-              <w:t>WiFi</w:t>
-            </w:r>
-            <w:proofErr w:type="spellEnd"/>
+            <w:r>
+              <w:rPr>
+                <w:sz w:val="20"/>
+                <w:szCs w:val="20"/>
+              </w:rPr>
+              <w:t>Wi</w:t>
+            </w:r>
+            <w:r>
+              <w:rPr>
+                <w:sz w:val="20"/>
+                <w:szCs w:val="20"/>
+              </w:rPr>
+              <w:t>-Fi</w:t>
+            </w:r>
             <w:r>
               <w:rPr>
                 <w:sz w:val="20"/>
@@ -606,7 +623,21 @@
                 <w:sz w:val="20"/>
                 <w:szCs w:val="20"/>
               </w:rPr>
-              <w:t>Ensure work station is as quiet as possible (Use headphones if needed) and ensure all workmen know that work is going on.</w:t>
+              <w:t xml:space="preserve">Ensure </w:t>
+            </w:r>
+            <w:r>
+              <w:rPr>
+                <w:sz w:val="20"/>
+                <w:szCs w:val="20"/>
+              </w:rPr>
+              <w:t>workstation</w:t>
+            </w:r>
+            <w:r>
+              <w:rPr>
+                <w:sz w:val="20"/>
+                <w:szCs w:val="20"/>
+              </w:rPr>
+              <w:t xml:space="preserve"> is as quiet as possible (Use headphones if needed) and ensure all workmen know that work is going on.</w:t>
             </w:r>
           </w:p>
         </w:tc>
@@ -904,7 +935,35 @@
                 <w:sz w:val="20"/>
                 <w:szCs w:val="20"/>
               </w:rPr>
-              <w:t>Keep the trainers informed of any issues or concerns that I may have or my team mates may have. Let them know ASAP of my constraints.</w:t>
+              <w:t xml:space="preserve">Keep the trainers informed of any issues or concerns that I may </w:t>
+            </w:r>
+            <w:r>
+              <w:rPr>
+                <w:sz w:val="20"/>
+                <w:szCs w:val="20"/>
+              </w:rPr>
+              <w:t>have,</w:t>
+            </w:r>
+            <w:r>
+              <w:rPr>
+                <w:sz w:val="20"/>
+                <w:szCs w:val="20"/>
+              </w:rPr>
+              <w:t xml:space="preserve"> or my </w:t>
+            </w:r>
+            <w:r>
+              <w:rPr>
+                <w:sz w:val="20"/>
+                <w:szCs w:val="20"/>
+              </w:rPr>
+              <w:t>teammates</w:t>
+            </w:r>
+            <w:r>
+              <w:rPr>
+                <w:sz w:val="20"/>
+                <w:szCs w:val="20"/>
+              </w:rPr>
+              <w:t xml:space="preserve"> may have. Let them know ASAP of my constraints.</w:t>
             </w:r>
           </w:p>
         </w:tc>
@@ -1222,7 +1281,23 @@
                 <w:sz w:val="20"/>
                 <w:szCs w:val="20"/>
               </w:rPr>
-              <w:t>Due to ongoing laptop difficulties, work are sending me out a replacement. This could result in some minor or major losses in data if not careful and may delay progress due to configuration and set up.</w:t>
+              <w:t xml:space="preserve">Due to ongoing laptop difficulties, work </w:t>
+            </w:r>
+            <w:proofErr w:type="gramStart"/>
+            <w:r>
+              <w:rPr>
+                <w:sz w:val="20"/>
+                <w:szCs w:val="20"/>
+              </w:rPr>
+              <w:t>are</w:t>
+            </w:r>
+            <w:proofErr w:type="gramEnd"/>
+            <w:r>
+              <w:rPr>
+                <w:sz w:val="20"/>
+                <w:szCs w:val="20"/>
+              </w:rPr>
+              <w:t xml:space="preserve"> sending me out a replacement. This could result in some minor or major losses in data if not careful and may delay progress due to configuration and set up.</w:t>
             </w:r>
           </w:p>
         </w:tc>
@@ -2143,21 +2218,6 @@
 </file>
 
 <file path=customXml/item1.xml><?xml version="1.0" encoding="utf-8"?>
-<p:properties xmlns:p="http://schemas.microsoft.com/office/2006/metadata/properties" xmlns:xsi="http://www.w3.org/2001/XMLSchema-instance" xmlns:pc="http://schemas.microsoft.com/office/infopath/2007/PartnerControls">
-  <documentManagement/>
-</p:properties>
-</file>
-
-<file path=customXml/item2.xml><?xml version="1.0" encoding="utf-8"?>
-<?mso-contentType ?>
-<FormTemplates xmlns="http://schemas.microsoft.com/sharepoint/v3/contenttype/forms">
-  <Display>DocumentLibraryForm</Display>
-  <Edit>DocumentLibraryForm</Edit>
-  <New>DocumentLibraryForm</New>
-</FormTemplates>
-</file>
-
-<file path=customXml/item3.xml><?xml version="1.0" encoding="utf-8"?>
 <ct:contentTypeSchema xmlns:ct="http://schemas.microsoft.com/office/2006/metadata/contentType" xmlns:ma="http://schemas.microsoft.com/office/2006/metadata/properties/metaAttributes" ct:_="" ma:_="" ma:contentTypeName="Document" ma:contentTypeID="0x010100EA53F0CA96F51B4F8EA6DE8808A1777C" ma:contentTypeVersion="8" ma:contentTypeDescription="Create a new document." ma:contentTypeScope="" ma:versionID="b63d5ce002b319d7936e7ddefb3986bf">
   <xsd:schema xmlns:xsd="http://www.w3.org/2001/XMLSchema" xmlns:xs="http://www.w3.org/2001/XMLSchema" xmlns:p="http://schemas.microsoft.com/office/2006/metadata/properties" xmlns:ns2="7705913d-66e0-45a9-adbf-0c96432ac931" targetNamespace="http://schemas.microsoft.com/office/2006/metadata/properties" ma:root="true" ma:fieldsID="ec4c306c18d4a1d610b112673856d2b0" ns2:_="">
     <xsd:import namespace="7705913d-66e0-45a9-adbf-0c96432ac931"/>
@@ -2329,24 +2389,22 @@
 </ct:contentTypeSchema>
 </file>
 
-<file path=customXml/itemProps1.xml><?xml version="1.0" encoding="utf-8"?>
-<ds:datastoreItem xmlns:ds="http://schemas.openxmlformats.org/officeDocument/2006/customXml" ds:itemID="{9CB3A974-F6DD-4E2C-89A7-DFB2D5AD1002}">
-  <ds:schemaRefs>
-    <ds:schemaRef ds:uri="http://schemas.microsoft.com/office/2006/metadata/properties"/>
-    <ds:schemaRef ds:uri="http://schemas.microsoft.com/office/infopath/2007/PartnerControls"/>
-  </ds:schemaRefs>
-</ds:datastoreItem>
+<file path=customXml/item2.xml><?xml version="1.0" encoding="utf-8"?>
+<?mso-contentType ?>
+<FormTemplates xmlns="http://schemas.microsoft.com/sharepoint/v3/contenttype/forms">
+  <Display>DocumentLibraryForm</Display>
+  <Edit>DocumentLibraryForm</Edit>
+  <New>DocumentLibraryForm</New>
+</FormTemplates>
 </file>
 
-<file path=customXml/itemProps2.xml><?xml version="1.0" encoding="utf-8"?>
-<ds:datastoreItem xmlns:ds="http://schemas.openxmlformats.org/officeDocument/2006/customXml" ds:itemID="{7AF18C42-03B2-42EA-A626-7991E977DBBE}">
-  <ds:schemaRefs>
-    <ds:schemaRef ds:uri="http://schemas.microsoft.com/sharepoint/v3/contenttype/forms"/>
-  </ds:schemaRefs>
-</ds:datastoreItem>
+<file path=customXml/item3.xml><?xml version="1.0" encoding="utf-8"?>
+<p:properties xmlns:p="http://schemas.microsoft.com/office/2006/metadata/properties" xmlns:xsi="http://www.w3.org/2001/XMLSchema-instance" xmlns:pc="http://schemas.microsoft.com/office/infopath/2007/PartnerControls">
+  <documentManagement/>
+</p:properties>
 </file>
 
-<file path=customXml/itemProps3.xml><?xml version="1.0" encoding="utf-8"?>
+<file path=customXml/itemProps1.xml><?xml version="1.0" encoding="utf-8"?>
 <ds:datastoreItem xmlns:ds="http://schemas.openxmlformats.org/officeDocument/2006/customXml" ds:itemID="{67FFD213-2BEC-4881-BD6F-0DBCC8C87910}">
   <ds:schemaRefs>
     <ds:schemaRef ds:uri="http://schemas.microsoft.com/office/2006/metadata/contentType"/>
@@ -2362,4 +2420,21 @@
     <ds:schemaRef ds:uri="http://schemas.microsoft.com/internal/obd"/>
   </ds:schemaRefs>
 </ds:datastoreItem>
+</file>
+
+<file path=customXml/itemProps2.xml><?xml version="1.0" encoding="utf-8"?>
+<ds:datastoreItem xmlns:ds="http://schemas.openxmlformats.org/officeDocument/2006/customXml" ds:itemID="{7AF18C42-03B2-42EA-A626-7991E977DBBE}">
+  <ds:schemaRefs>
+    <ds:schemaRef ds:uri="http://schemas.microsoft.com/sharepoint/v3/contenttype/forms"/>
+  </ds:schemaRefs>
+</ds:datastoreItem>
+</file>
+
+<file path=customXml/itemProps3.xml><?xml version="1.0" encoding="utf-8"?>
+<ds:datastoreItem xmlns:ds="http://schemas.openxmlformats.org/officeDocument/2006/customXml" ds:itemID="{9CB3A974-F6DD-4E2C-89A7-DFB2D5AD1002}">
+  <ds:schemaRefs>
+    <ds:schemaRef ds:uri="http://schemas.microsoft.com/office/2006/metadata/properties"/>
+    <ds:schemaRef ds:uri="http://schemas.microsoft.com/office/infopath/2007/PartnerControls"/>
+  </ds:schemaRefs>
+</ds:datastoreItem>
 </file>
</xml_diff>